<commit_message>
get URL and Brower with env var
</commit_message>
<xml_diff>
--- a/OutputFiles/course1.docx
+++ b/OutputFiles/course1.docx
@@ -194,7 +194,6 @@
     <w:p>
       <w:r>
         <w:rPr>
-          <w:b w:val="on"/>
           <w:sz w:val="27"/>
         </w:rPr>
         <w:t>What is Happiness at Work and Why Does It Matter?</w:t>
@@ -247,7 +246,6 @@
     <w:p>
       <w:r>
         <w:rPr>
-          <w:b w:val="on"/>
           <w:sz w:val="27"/>
         </w:rPr>
         <w:t>How Can We Increase Our Own Happiness at Work?</w:t>
@@ -327,13 +325,12 @@
         </w:numPr>
       </w:pPr>
       <w:r>
-        <w:t/>
-      </w:r>
-    </w:p>
-    <w:p>
-      <w:r>
-        <w:rPr>
-          <w:b w:val="on"/>
+        <w:t>Progress Check 02</w:t>
+      </w:r>
+    </w:p>
+    <w:p>
+      <w:r>
+        <w:rPr>
           <w:sz w:val="27"/>
         </w:rPr>
         <w:t>How to Be Happy With Others at Work</w:t>
@@ -419,7 +416,6 @@
     <w:p>
       <w:r>
         <w:rPr>
-          <w:b w:val="on"/>
           <w:sz w:val="27"/>
         </w:rPr>
         <w:t>How to Create a Happy Workplace</w:t>

</xml_diff>